<commit_message>
docs: Update professional summary and technical skills
</commit_message>
<xml_diff>
--- a/public/EhsanAsh-CV.docx
+++ b/public/EhsanAsh-CV.docx
@@ -43,43 +43,7 @@
         <w:rPr>
           <w:rFonts w:asciiTheme="minorBidi" w:hAnsiTheme="minorBidi"/>
         </w:rPr>
-        <w:t xml:space="preserve"> (</w:t>
-      </w:r>
-      <w:r>
-        <w:rPr>
-          <w:rFonts w:asciiTheme="minorBidi" w:hAnsiTheme="minorBidi"/>
-        </w:rPr>
-        <w:t>647</w:t>
-      </w:r>
-      <w:r>
-        <w:rPr>
-          <w:rFonts w:asciiTheme="minorBidi" w:hAnsiTheme="minorBidi"/>
-        </w:rPr>
-        <w:t xml:space="preserve">) </w:t>
-      </w:r>
-      <w:r>
-        <w:rPr>
-          <w:rFonts w:asciiTheme="minorBidi" w:hAnsiTheme="minorBidi"/>
-        </w:rPr>
-        <w:t>448</w:t>
-      </w:r>
-      <w:r>
-        <w:rPr>
-          <w:rFonts w:asciiTheme="minorBidi" w:hAnsiTheme="minorBidi"/>
-        </w:rPr>
-        <w:t>-</w:t>
-      </w:r>
-      <w:r>
-        <w:rPr>
-          <w:rFonts w:asciiTheme="minorBidi" w:hAnsiTheme="minorBidi"/>
-        </w:rPr>
-        <w:t>1636</w:t>
-      </w:r>
-      <w:r>
-        <w:rPr>
-          <w:rFonts w:asciiTheme="minorBidi" w:hAnsiTheme="minorBidi"/>
-        </w:rPr>
-        <w:t xml:space="preserve"> | </w:t>
+        <w:t xml:space="preserve"> (647) 448-1636 | </w:t>
       </w:r>
       <w:r>
         <w:rPr>
@@ -93,37 +57,7 @@
         <w:rPr>
           <w:rFonts w:asciiTheme="minorBidi" w:hAnsiTheme="minorBidi"/>
         </w:rPr>
-        <w:t xml:space="preserve"> </w:t>
-      </w:r>
-      <w:r>
-        <w:rPr>
-          <w:rFonts w:asciiTheme="minorBidi" w:hAnsiTheme="minorBidi"/>
-        </w:rPr>
-        <w:t>ehsan.ashrafipour</w:t>
-      </w:r>
-      <w:r>
-        <w:rPr>
-          <w:rFonts w:asciiTheme="minorBidi" w:hAnsiTheme="minorBidi"/>
-        </w:rPr>
-        <w:t>@</w:t>
-      </w:r>
-      <w:r>
-        <w:rPr>
-          <w:rFonts w:asciiTheme="minorBidi" w:hAnsiTheme="minorBidi"/>
-        </w:rPr>
-        <w:t>g</w:t>
-      </w:r>
-      <w:r>
-        <w:rPr>
-          <w:rFonts w:asciiTheme="minorBidi" w:hAnsiTheme="minorBidi"/>
-        </w:rPr>
-        <w:t xml:space="preserve">mail.com | </w:t>
-      </w:r>
-      <w:r>
-        <w:rPr>
-          <w:rFonts w:asciiTheme="minorBidi" w:hAnsiTheme="minorBidi"/>
-        </w:rPr>
-        <w:t>Vaughan, Ontario, L4H 4S2</w:t>
+        <w:t xml:space="preserve"> ehsan.ashrafipour@gmail.com | Vaughan, Ontario, L4H 4S2</w:t>
       </w:r>
     </w:p>
     <w:p>
@@ -159,7 +93,7 @@
           <w:sz w:val="20"/>
           <w:szCs w:val="20"/>
         </w:rPr>
-        <w:t>ehsan-ashrafipour-922056245</w:t>
+        <w:t xml:space="preserve">ehsan-ashrafipour-922056245 </w:t>
       </w:r>
       <w:r>
         <w:rPr>
@@ -167,33 +101,35 @@
           <w:sz w:val="20"/>
           <w:szCs w:val="20"/>
         </w:rPr>
-        <w:t xml:space="preserve"> </w:t>
-      </w:r>
-      <w:r>
-        <w:rPr>
-          <w:rFonts w:asciiTheme="minorBidi" w:hAnsiTheme="minorBidi"/>
+        <w:t xml:space="preserve">| </w:t>
+      </w:r>
+      <w:r>
+        <w:rPr>
+          <w:rFonts w:asciiTheme="minorBidi" w:hAnsiTheme="minorBidi"/>
+          <w:b/>
+          <w:bCs/>
           <w:sz w:val="20"/>
           <w:szCs w:val="20"/>
         </w:rPr>
-        <w:t xml:space="preserve">| </w:t>
-      </w:r>
-      <w:r>
-        <w:rPr>
-          <w:rFonts w:asciiTheme="minorBidi" w:hAnsiTheme="minorBidi"/>
-          <w:b/>
-          <w:bCs/>
+        <w:t>Portfolio:</w:t>
+      </w:r>
+      <w:r>
+        <w:rPr>
+          <w:rFonts w:asciiTheme="minorBidi" w:hAnsiTheme="minorBidi"/>
           <w:sz w:val="20"/>
           <w:szCs w:val="20"/>
         </w:rPr>
-        <w:t>Portfolio:</w:t>
-      </w:r>
-      <w:r>
-        <w:rPr>
-          <w:rFonts w:asciiTheme="minorBidi" w:hAnsiTheme="minorBidi"/>
+        <w:t xml:space="preserve"> ehsanashportfolio.netlify.app | </w:t>
+      </w:r>
+      <w:r>
+        <w:rPr>
+          <w:rFonts w:asciiTheme="minorBidi" w:hAnsiTheme="minorBidi"/>
+          <w:b/>
+          <w:bCs/>
           <w:sz w:val="20"/>
           <w:szCs w:val="20"/>
         </w:rPr>
-        <w:t xml:space="preserve"> ehsanashportfolio.netlify.app</w:t>
+        <w:t>GitHub:</w:t>
       </w:r>
       <w:r>
         <w:rPr>
@@ -209,44 +145,51 @@
           <w:sz w:val="20"/>
           <w:szCs w:val="20"/>
         </w:rPr>
-        <w:t xml:space="preserve">| </w:t>
-      </w:r>
-      <w:r>
-        <w:rPr>
-          <w:rFonts w:asciiTheme="minorBidi" w:hAnsiTheme="minorBidi"/>
-          <w:b/>
-          <w:bCs/>
+        <w:t>EhsanAsh</w:t>
+      </w:r>
+    </w:p>
+    <w:p>
+      <w:pPr>
+        <w:jc w:val="center"/>
+        <w:rPr>
+          <w:rFonts w:asciiTheme="minorBidi" w:hAnsiTheme="minorBidi"/>
           <w:sz w:val="20"/>
           <w:szCs w:val="20"/>
         </w:rPr>
-        <w:t>GitHub:</w:t>
-      </w:r>
-      <w:r>
-        <w:rPr>
-          <w:rFonts w:asciiTheme="minorBidi" w:hAnsiTheme="minorBidi"/>
-          <w:sz w:val="20"/>
-          <w:szCs w:val="20"/>
-        </w:rPr>
-        <w:t xml:space="preserve"> </w:t>
-      </w:r>
-      <w:r>
-        <w:rPr>
-          <w:rFonts w:asciiTheme="minorBidi" w:hAnsiTheme="minorBidi"/>
-          <w:sz w:val="20"/>
-          <w:szCs w:val="20"/>
-        </w:rPr>
-        <w:t>EhsanAsh</w:t>
-      </w:r>
+      </w:pPr>
     </w:p>
     <w:p>
       <w:pPr>
         <w:jc w:val="center"/>
         <w:rPr>
           <w:rFonts w:asciiTheme="minorBidi" w:hAnsiTheme="minorBidi"/>
-          <w:sz w:val="20"/>
-          <w:szCs w:val="20"/>
-        </w:rPr>
-      </w:pPr>
+          <w:b/>
+          <w:bCs/>
+        </w:rPr>
+      </w:pPr>
+      <w:r>
+        <w:rPr>
+          <w:rFonts w:asciiTheme="minorBidi" w:hAnsiTheme="minorBidi"/>
+          <w:b/>
+          <w:bCs/>
+        </w:rPr>
+        <w:t xml:space="preserve">PROFESSIONAL SUMMARY </w:t>
+      </w:r>
+    </w:p>
+    <w:p>
+      <w:pPr>
+        <w:spacing w:line="276" w:lineRule="auto"/>
+        <w:rPr>
+          <w:rFonts w:asciiTheme="minorBidi" w:hAnsiTheme="minorBidi"/>
+        </w:rPr>
+      </w:pPr>
+      <w:r>
+        <w:rPr>
+          <w:rFonts w:asciiTheme="minorBidi" w:hAnsiTheme="minorBidi"/>
+          <w:color w:val="374151"/>
+        </w:rPr>
+        <w:t>Full-Stack Developer and the University of Toronto Alumnus with a Certificate in Full-stack Application Development, boasting a remarkable graduation score of 96.07 (A). With a lifelong passion for programming and software development, I bring a blend of creativity, problem-solving skills, and a commitment to creating impactful solutions. Known for my organized, logical approach and hard-working ethos, I excel in both individual and team settings. My technical proficiency spans across a wide range of languages, frameworks, and database management systems, with a particular comfort in MERN stack technologies.</w:t>
+      </w:r>
     </w:p>
     <w:p>
       <w:pPr>
@@ -255,15 +198,16 @@
           <w:rFonts w:asciiTheme="minorBidi" w:hAnsiTheme="minorBidi"/>
           <w:b/>
           <w:bCs/>
-        </w:rPr>
-      </w:pPr>
-      <w:r>
-        <w:rPr>
-          <w:rFonts w:asciiTheme="minorBidi" w:hAnsiTheme="minorBidi"/>
-          <w:b/>
-          <w:bCs/>
-        </w:rPr>
-        <w:t xml:space="preserve">PROFESSIONAL SUMMARY </w:t>
+          <w:color w:val="374151"/>
+        </w:rPr>
+      </w:pPr>
+      <w:r>
+        <w:rPr>
+          <w:rFonts w:asciiTheme="minorBidi" w:hAnsiTheme="minorBidi"/>
+          <w:b/>
+          <w:bCs/>
+        </w:rPr>
+        <w:t>TECHNICAL SKILLS</w:t>
       </w:r>
     </w:p>
     <w:p>
@@ -277,29 +221,118 @@
       <w:r>
         <w:rPr>
           <w:rFonts w:asciiTheme="minorBidi" w:hAnsiTheme="minorBidi"/>
-          <w:color w:val="374151"/>
-        </w:rPr>
-        <w:t xml:space="preserve">Full-Stack Developer and </w:t>
-      </w:r>
-      <w:r>
-        <w:rPr>
-          <w:rFonts w:asciiTheme="minorBidi" w:hAnsiTheme="minorBidi"/>
-          <w:color w:val="374151"/>
-        </w:rPr>
-        <w:t xml:space="preserve">the </w:t>
-      </w:r>
-      <w:r>
-        <w:rPr>
-          <w:rFonts w:asciiTheme="minorBidi" w:hAnsiTheme="minorBidi"/>
-          <w:color w:val="374151"/>
-        </w:rPr>
-        <w:t>University of Toronto Alumnus with a Diploma in Education, boasting a remarkable graduation score of 96.07 (A). With a lifelong passion for programming and application development, I bring a blend of creativity, problem-solving skills, and a commitment to creating impactful solutions. Known for my organized, logical approach and hard-working ethos, I excel in both individual and team settings. My technical proficiency spans across a wide range of languages, frameworks, and database management systems, with a particular comfort in MERN stack technologies.</w:t>
-      </w:r>
-    </w:p>
-    <w:p>
-      <w:pPr>
-        <w:rPr>
-          <w:rFonts w:asciiTheme="minorBidi" w:hAnsiTheme="minorBidi"/>
+          <w:b/>
+          <w:bCs/>
+          <w:color w:val="374151"/>
+        </w:rPr>
+        <w:t>Languages:</w:t>
+      </w:r>
+      <w:r>
+        <w:rPr>
+          <w:rFonts w:asciiTheme="minorBidi" w:hAnsiTheme="minorBidi"/>
+          <w:color w:val="374151"/>
+        </w:rPr>
+        <w:t xml:space="preserve"> HTML5, CSS3, JavaScript (ES6+), Node.js, GraphQL, JSON.</w:t>
+      </w:r>
+      <w:r>
+        <w:rPr>
+          <w:rFonts w:asciiTheme="minorBidi" w:hAnsiTheme="minorBidi"/>
+          <w:color w:val="374151"/>
+        </w:rPr>
+        <w:t xml:space="preserve">       </w:t>
+      </w:r>
+      <w:r>
+        <w:rPr>
+          <w:rFonts w:asciiTheme="minorBidi" w:hAnsiTheme="minorBidi"/>
+          <w:b/>
+          <w:bCs/>
+          <w:color w:val="374151"/>
+        </w:rPr>
+        <w:t>Frameworks/Libraries:</w:t>
+      </w:r>
+      <w:r>
+        <w:rPr>
+          <w:rFonts w:asciiTheme="minorBidi" w:hAnsiTheme="minorBidi"/>
+          <w:color w:val="374151"/>
+        </w:rPr>
+        <w:t xml:space="preserve"> React.js, Bootstrap, Express.js, MUI, Chakra UI, WEBPACK, Work-box, Vite-PWA, NPM, React Router, jQuery, Apollo Client, and Server.</w:t>
+      </w:r>
+      <w:r>
+        <w:rPr>
+          <w:rFonts w:asciiTheme="minorBidi" w:hAnsiTheme="minorBidi"/>
+          <w:color w:val="374151"/>
+        </w:rPr>
+        <w:t xml:space="preserve">                                                    </w:t>
+      </w:r>
+      <w:r>
+        <w:rPr>
+          <w:rFonts w:asciiTheme="minorBidi" w:hAnsiTheme="minorBidi"/>
+          <w:b/>
+          <w:bCs/>
+          <w:color w:val="374151"/>
+        </w:rPr>
+        <w:t>Database Management:</w:t>
+      </w:r>
+      <w:r>
+        <w:rPr>
+          <w:rFonts w:asciiTheme="minorBidi" w:hAnsiTheme="minorBidi"/>
+          <w:color w:val="374151"/>
+        </w:rPr>
+        <w:t xml:space="preserve"> MySQL, Sequelize, ORM architecture, MVC architecture, MongoDB, mongoose</w:t>
+      </w:r>
+      <w:r>
+        <w:rPr>
+          <w:rFonts w:asciiTheme="minorBidi" w:hAnsiTheme="minorBidi"/>
+          <w:color w:val="374151"/>
+        </w:rPr>
+        <w:t xml:space="preserve">                                                                                                                                     </w:t>
+      </w:r>
+      <w:r>
+        <w:rPr>
+          <w:rFonts w:asciiTheme="minorBidi" w:hAnsiTheme="minorBidi"/>
+          <w:b/>
+          <w:bCs/>
+          <w:color w:val="374151"/>
+        </w:rPr>
+        <w:t>Testing:</w:t>
+      </w:r>
+      <w:r>
+        <w:rPr>
+          <w:rFonts w:asciiTheme="minorBidi" w:hAnsiTheme="minorBidi"/>
+          <w:color w:val="374151"/>
+        </w:rPr>
+        <w:t xml:space="preserve"> Jest.</w:t>
+      </w:r>
+      <w:r>
+        <w:rPr>
+          <w:rFonts w:asciiTheme="minorBidi" w:hAnsiTheme="minorBidi"/>
+          <w:color w:val="374151"/>
+        </w:rPr>
+        <w:t xml:space="preserve">                                                                                                                           </w:t>
+      </w:r>
+      <w:r>
+        <w:rPr>
+          <w:rFonts w:asciiTheme="minorBidi" w:hAnsiTheme="minorBidi"/>
+          <w:b/>
+          <w:bCs/>
+          <w:color w:val="374151"/>
+        </w:rPr>
+        <w:t>Additional:</w:t>
+      </w:r>
+      <w:r>
+        <w:rPr>
+          <w:rFonts w:asciiTheme="minorBidi" w:hAnsiTheme="minorBidi"/>
+          <w:color w:val="374151"/>
+        </w:rPr>
+        <w:t xml:space="preserve"> Git version control, RESTful APIs, OOP, MERN stack, PWA architecture, Agile Software Development.</w:t>
+      </w:r>
+    </w:p>
+    <w:p>
+      <w:pPr>
+        <w:spacing w:line="276" w:lineRule="auto"/>
+        <w:rPr>
+          <w:rFonts w:asciiTheme="minorBidi" w:hAnsiTheme="minorBidi"/>
+          <w:color w:val="374151"/>
         </w:rPr>
       </w:pPr>
     </w:p>
@@ -310,228 +343,6 @@
           <w:rFonts w:asciiTheme="minorBidi" w:hAnsiTheme="minorBidi"/>
           <w:b/>
           <w:bCs/>
-          <w:color w:val="374151"/>
-        </w:rPr>
-      </w:pPr>
-      <w:r>
-        <w:rPr>
-          <w:rFonts w:asciiTheme="minorBidi" w:hAnsiTheme="minorBidi"/>
-          <w:b/>
-          <w:bCs/>
-        </w:rPr>
-        <w:t>TECHNICAL SKILLS</w:t>
-      </w:r>
-    </w:p>
-    <w:p>
-      <w:pPr>
-        <w:spacing w:line="276" w:lineRule="auto"/>
-        <w:rPr>
-          <w:rFonts w:asciiTheme="minorBidi" w:hAnsiTheme="minorBidi"/>
-          <w:color w:val="374151"/>
-        </w:rPr>
-      </w:pPr>
-      <w:r>
-        <w:rPr>
-          <w:rFonts w:asciiTheme="minorBidi" w:hAnsiTheme="minorBidi"/>
-          <w:b/>
-          <w:bCs/>
-          <w:color w:val="374151"/>
-        </w:rPr>
-        <w:t>Languages:</w:t>
-      </w:r>
-      <w:r>
-        <w:rPr>
-          <w:rFonts w:asciiTheme="minorBidi" w:hAnsiTheme="minorBidi"/>
-          <w:color w:val="374151"/>
-        </w:rPr>
-        <w:t xml:space="preserve"> </w:t>
-      </w:r>
-      <w:r>
-        <w:rPr>
-          <w:rFonts w:asciiTheme="minorBidi" w:hAnsiTheme="minorBidi"/>
-          <w:color w:val="374151"/>
-        </w:rPr>
-        <w:t>HTML5, CSS3, JavaScript (ES6+), Node.js, GraphQL, JSON</w:t>
-      </w:r>
-      <w:r>
-        <w:rPr>
-          <w:rFonts w:asciiTheme="minorBidi" w:hAnsiTheme="minorBidi"/>
-          <w:color w:val="374151"/>
-        </w:rPr>
-        <w:t>.</w:t>
-      </w:r>
-      <w:r>
-        <w:rPr>
-          <w:rFonts w:asciiTheme="minorBidi" w:hAnsiTheme="minorBidi"/>
-          <w:color w:val="374151"/>
-        </w:rPr>
-        <w:t xml:space="preserve">       </w:t>
-      </w:r>
-      <w:r>
-        <w:rPr>
-          <w:rFonts w:asciiTheme="minorBidi" w:hAnsiTheme="minorBidi"/>
-          <w:b/>
-          <w:bCs/>
-          <w:color w:val="374151"/>
-        </w:rPr>
-        <w:t>Frameworks/Libraries:</w:t>
-      </w:r>
-      <w:r>
-        <w:rPr>
-          <w:rFonts w:asciiTheme="minorBidi" w:hAnsiTheme="minorBidi"/>
-          <w:color w:val="374151"/>
-        </w:rPr>
-        <w:t xml:space="preserve"> </w:t>
-      </w:r>
-      <w:r>
-        <w:rPr>
-          <w:rFonts w:asciiTheme="minorBidi" w:hAnsiTheme="minorBidi"/>
-          <w:color w:val="374151"/>
-        </w:rPr>
-        <w:t>React.js, Bootstrap, Express.js, MUI, Chakra UI, WEBPACK, Work-box, Vite-PWA, NPM, React Router, jQuery, Apollo Client</w:t>
-      </w:r>
-      <w:r>
-        <w:rPr>
-          <w:rFonts w:asciiTheme="minorBidi" w:hAnsiTheme="minorBidi"/>
-          <w:color w:val="374151"/>
-        </w:rPr>
-        <w:t>,</w:t>
-      </w:r>
-      <w:r>
-        <w:rPr>
-          <w:rFonts w:asciiTheme="minorBidi" w:hAnsiTheme="minorBidi"/>
-          <w:color w:val="374151"/>
-        </w:rPr>
-        <w:t xml:space="preserve"> and Server</w:t>
-      </w:r>
-      <w:r>
-        <w:rPr>
-          <w:rFonts w:asciiTheme="minorBidi" w:hAnsiTheme="minorBidi"/>
-          <w:color w:val="374151"/>
-        </w:rPr>
-        <w:t>.</w:t>
-      </w:r>
-      <w:r>
-        <w:rPr>
-          <w:rFonts w:asciiTheme="minorBidi" w:hAnsiTheme="minorBidi"/>
-          <w:color w:val="374151"/>
-        </w:rPr>
-        <w:t xml:space="preserve">                                                    </w:t>
-      </w:r>
-      <w:r>
-        <w:rPr>
-          <w:rFonts w:asciiTheme="minorBidi" w:hAnsiTheme="minorBidi"/>
-          <w:b/>
-          <w:bCs/>
-          <w:color w:val="374151"/>
-        </w:rPr>
-        <w:t>Database Management:</w:t>
-      </w:r>
-      <w:r>
-        <w:rPr>
-          <w:rFonts w:asciiTheme="minorBidi" w:hAnsiTheme="minorBidi"/>
-          <w:color w:val="374151"/>
-        </w:rPr>
-        <w:t xml:space="preserve"> </w:t>
-      </w:r>
-      <w:r>
-        <w:rPr>
-          <w:rFonts w:asciiTheme="minorBidi" w:hAnsiTheme="minorBidi"/>
-          <w:color w:val="374151"/>
-        </w:rPr>
-        <w:t>MySQL, Sequelize, ORM architecture, MVC architecture, MongoDB, mongoose</w:t>
-      </w:r>
-      <w:r>
-        <w:rPr>
-          <w:rFonts w:asciiTheme="minorBidi" w:hAnsiTheme="minorBidi"/>
-          <w:color w:val="374151"/>
-        </w:rPr>
-        <w:t xml:space="preserve">                                                                                                                                     </w:t>
-      </w:r>
-      <w:r>
-        <w:rPr>
-          <w:rFonts w:asciiTheme="minorBidi" w:hAnsiTheme="minorBidi"/>
-          <w:b/>
-          <w:bCs/>
-          <w:color w:val="374151"/>
-        </w:rPr>
-        <w:t>Testing:</w:t>
-      </w:r>
-      <w:r>
-        <w:rPr>
-          <w:rFonts w:asciiTheme="minorBidi" w:hAnsiTheme="minorBidi"/>
-          <w:color w:val="374151"/>
-        </w:rPr>
-        <w:t xml:space="preserve"> </w:t>
-      </w:r>
-      <w:r>
-        <w:rPr>
-          <w:rFonts w:asciiTheme="minorBidi" w:hAnsiTheme="minorBidi"/>
-          <w:color w:val="374151"/>
-        </w:rPr>
-        <w:t>Jest</w:t>
-      </w:r>
-      <w:r>
-        <w:rPr>
-          <w:rFonts w:asciiTheme="minorBidi" w:hAnsiTheme="minorBidi"/>
-          <w:color w:val="374151"/>
-        </w:rPr>
-        <w:t>.</w:t>
-      </w:r>
-      <w:r>
-        <w:rPr>
-          <w:rFonts w:asciiTheme="minorBidi" w:hAnsiTheme="minorBidi"/>
-          <w:color w:val="374151"/>
-        </w:rPr>
-        <w:t xml:space="preserve">                                                                                                                           </w:t>
-      </w:r>
-      <w:r>
-        <w:rPr>
-          <w:rFonts w:asciiTheme="minorBidi" w:hAnsiTheme="minorBidi"/>
-          <w:b/>
-          <w:bCs/>
-          <w:color w:val="374151"/>
-        </w:rPr>
-        <w:t>Additional:</w:t>
-      </w:r>
-      <w:r>
-        <w:rPr>
-          <w:rFonts w:asciiTheme="minorBidi" w:hAnsiTheme="minorBidi"/>
-          <w:color w:val="374151"/>
-        </w:rPr>
-        <w:t xml:space="preserve"> </w:t>
-      </w:r>
-      <w:r>
-        <w:rPr>
-          <w:rFonts w:asciiTheme="minorBidi" w:hAnsiTheme="minorBidi"/>
-          <w:color w:val="374151"/>
-        </w:rPr>
-        <w:t>Git version control, RESTful APIs, OOP, MERN stack, PWA architecture, Agile Software Development</w:t>
-      </w:r>
-      <w:r>
-        <w:rPr>
-          <w:rFonts w:asciiTheme="minorBidi" w:hAnsiTheme="minorBidi"/>
-          <w:color w:val="374151"/>
-        </w:rPr>
-        <w:t>.</w:t>
-      </w:r>
-    </w:p>
-    <w:p>
-      <w:pPr>
-        <w:spacing w:line="276" w:lineRule="auto"/>
-        <w:rPr>
-          <w:rFonts w:asciiTheme="minorBidi" w:hAnsiTheme="minorBidi"/>
-          <w:color w:val="374151"/>
-        </w:rPr>
-      </w:pPr>
-    </w:p>
-    <w:p>
-      <w:pPr>
-        <w:jc w:val="center"/>
-        <w:rPr>
-          <w:rFonts w:asciiTheme="minorBidi" w:hAnsiTheme="minorBidi"/>
-          <w:b/>
-          <w:bCs/>
         </w:rPr>
       </w:pPr>
       <w:r>
@@ -575,13 +386,7 @@
         <w:rPr>
           <w:rFonts w:asciiTheme="minorBidi" w:hAnsiTheme="minorBidi"/>
         </w:rPr>
-        <w:t>EhsanAsh/AdsTrees</w:t>
-      </w:r>
-      <w:r>
-        <w:rPr>
-          <w:rFonts w:asciiTheme="minorBidi" w:hAnsiTheme="minorBidi"/>
-        </w:rPr>
-        <w:t xml:space="preserve"> </w:t>
+        <w:t xml:space="preserve">EhsanAsh/AdsTrees </w:t>
       </w:r>
       <w:r>
         <w:rPr>
@@ -717,13 +522,7 @@
         <w:rPr>
           <w:rFonts w:asciiTheme="minorBidi" w:hAnsiTheme="minorBidi"/>
         </w:rPr>
-        <w:t>EhsanAsh/TravIs</w:t>
-      </w:r>
-      <w:r>
-        <w:rPr>
-          <w:rFonts w:asciiTheme="minorBidi" w:hAnsiTheme="minorBidi"/>
-        </w:rPr>
-        <w:t xml:space="preserve"> </w:t>
+        <w:t xml:space="preserve">EhsanAsh/TravIs </w:t>
       </w:r>
       <w:r>
         <w:rPr>
@@ -874,13 +673,7 @@
         <w:rPr>
           <w:rFonts w:asciiTheme="minorBidi" w:hAnsiTheme="minorBidi"/>
         </w:rPr>
-        <w:t>EhsanAsh/toronto-newcomers-guide</w:t>
-      </w:r>
-      <w:r>
-        <w:rPr>
-          <w:rFonts w:asciiTheme="minorBidi" w:hAnsiTheme="minorBidi"/>
-        </w:rPr>
-        <w:t xml:space="preserve"> </w:t>
+        <w:t xml:space="preserve">EhsanAsh/toronto-newcomers-guide </w:t>
       </w:r>
       <w:r>
         <w:rPr>
@@ -995,13 +788,7 @@
         <w:rPr>
           <w:rFonts w:asciiTheme="minorBidi" w:hAnsiTheme="minorBidi"/>
         </w:rPr>
-        <w:t>HTML, CSS, JavaScript, jQuery, API,</w:t>
-      </w:r>
-      <w:r>
-        <w:rPr>
-          <w:rFonts w:asciiTheme="minorBidi" w:hAnsiTheme="minorBidi"/>
-        </w:rPr>
-        <w:t xml:space="preserve"> Day.js, Materialize CSS</w:t>
+        <w:t>HTML, CSS, JavaScript, jQuery, API, Day.js, Materialize CSS</w:t>
       </w:r>
     </w:p>
     <w:p>
@@ -1125,14 +912,7 @@
           <w:rFonts w:asciiTheme="minorBidi" w:hAnsiTheme="minorBidi"/>
           <w:color w:val="374151"/>
         </w:rPr>
-        <w:t xml:space="preserve">Managed </w:t>
-      </w:r>
-      <w:r>
-        <w:rPr>
-          <w:rFonts w:asciiTheme="minorBidi" w:hAnsiTheme="minorBidi"/>
-          <w:color w:val="374151"/>
-        </w:rPr>
-        <w:t>customer relations and provided expert advice on automotive services and products.</w:t>
+        <w:t>Managed customer relations and provided expert advice on automotive services and products.</w:t>
       </w:r>
     </w:p>
     <w:p>
@@ -1284,17 +1064,7 @@
           <w:lang w:eastAsia="en-CA"/>
           <w14:ligatures w14:val="none"/>
         </w:rPr>
-        <w:t xml:space="preserve">Led a </w:t>
-      </w:r>
-      <w:r>
-        <w:rPr>
-          <w:rFonts w:asciiTheme="minorBidi" w:eastAsia="Times New Roman" w:hAnsiTheme="minorBidi"/>
-          <w:color w:val="374151"/>
-          <w:kern w:val="0"/>
-          <w:lang w:eastAsia="en-CA"/>
-          <w14:ligatures w14:val="none"/>
-        </w:rPr>
-        <w:t>team in a high-pressure sales environment, achieving and surpassing sales targets.</w:t>
+        <w:t>Led a team in a high-pressure sales environment, achieving and surpassing sales targets.</w:t>
       </w:r>
     </w:p>
     <w:p>
@@ -1321,17 +1091,7 @@
           <w:lang w:eastAsia="en-CA"/>
           <w14:ligatures w14:val="none"/>
         </w:rPr>
-        <w:t>Developed and i</w:t>
-      </w:r>
-      <w:r>
-        <w:rPr>
-          <w:rFonts w:asciiTheme="minorBidi" w:eastAsia="Times New Roman" w:hAnsiTheme="minorBidi"/>
-          <w:color w:val="374151"/>
-          <w:kern w:val="0"/>
-          <w:lang w:eastAsia="en-CA"/>
-          <w14:ligatures w14:val="none"/>
-        </w:rPr>
-        <w:t>mplemented effective sales strategies that increased market share.</w:t>
+        <w:t>Developed and implemented effective sales strategies that increased market share.</w:t>
       </w:r>
     </w:p>
     <w:p>
@@ -1358,17 +1118,7 @@
           <w:lang w:eastAsia="en-CA"/>
           <w14:ligatures w14:val="none"/>
         </w:rPr>
-        <w:t xml:space="preserve">Recognized </w:t>
-      </w:r>
-      <w:r>
-        <w:rPr>
-          <w:rFonts w:asciiTheme="minorBidi" w:eastAsia="Times New Roman" w:hAnsiTheme="minorBidi"/>
-          <w:color w:val="374151"/>
-          <w:kern w:val="0"/>
-          <w:lang w:eastAsia="en-CA"/>
-          <w14:ligatures w14:val="none"/>
-        </w:rPr>
-        <w:t>as the best-selling manager for two consecutive years.</w:t>
+        <w:t>Recognized as the best-selling manager for two consecutive years.</w:t>
       </w:r>
     </w:p>
     <w:p>
@@ -1549,14 +1299,7 @@
           <w:rFonts w:asciiTheme="minorBidi" w:hAnsiTheme="minorBidi"/>
           <w:color w:val="374151"/>
         </w:rPr>
-        <w:t>Directed s</w:t>
-      </w:r>
-      <w:r>
-        <w:rPr>
-          <w:rFonts w:asciiTheme="minorBidi" w:hAnsiTheme="minorBidi"/>
-          <w:color w:val="374151"/>
-        </w:rPr>
-        <w:t>ales team activities, consistently achieving top sales performance and customer satisfaction</w:t>
+        <w:t>Directed sales team activities, consistently achieving top sales performance and customer satisfaction</w:t>
       </w:r>
       <w:r>
         <w:rPr>
@@ -1587,14 +1330,7 @@
           <w:rFonts w:asciiTheme="minorBidi" w:hAnsiTheme="minorBidi"/>
           <w:color w:val="374151"/>
         </w:rPr>
-        <w:t xml:space="preserve">Strengthened client relationships and cultivated new business </w:t>
-      </w:r>
-      <w:r>
-        <w:rPr>
-          <w:rFonts w:asciiTheme="minorBidi" w:hAnsiTheme="minorBidi"/>
-          <w:color w:val="374151"/>
-        </w:rPr>
-        <w:t>opportunities</w:t>
+        <w:t>Strengthened client relationships and cultivated new business opportunities</w:t>
       </w:r>
       <w:r>
         <w:rPr>
@@ -1673,13 +1409,7 @@
         <w:rPr>
           <w:rFonts w:asciiTheme="minorBidi" w:hAnsiTheme="minorBidi"/>
         </w:rPr>
-        <w:t xml:space="preserve">                                  </w:t>
-      </w:r>
-      <w:r>
-        <w:rPr>
-          <w:rFonts w:asciiTheme="minorBidi" w:hAnsiTheme="minorBidi"/>
-        </w:rPr>
-        <w:t xml:space="preserve">Jan 2024 - </w:t>
+        <w:t xml:space="preserve">                                  Jan 2024 - </w:t>
       </w:r>
       <w:r>
         <w:rPr>

</xml_diff>

<commit_message>
refactor: Update colors and footer styling, add new dependencies, and remove unused component and document
</commit_message>
<xml_diff>
--- a/public/EhsanAsh-CV.docx
+++ b/public/EhsanAsh-CV.docx
@@ -225,21 +225,62 @@
           <w:bCs/>
           <w:color w:val="374151"/>
         </w:rPr>
-        <w:t>Languages:</w:t>
-      </w:r>
-      <w:r>
-        <w:rPr>
-          <w:rFonts w:asciiTheme="minorBidi" w:hAnsiTheme="minorBidi"/>
-          <w:color w:val="374151"/>
-        </w:rPr>
-        <w:t xml:space="preserve"> HTML5, CSS3, JavaScript (ES6+), Node.js, GraphQL, JSON.</w:t>
-      </w:r>
-      <w:r>
-        <w:rPr>
-          <w:rFonts w:asciiTheme="minorBidi" w:hAnsiTheme="minorBidi"/>
-          <w:color w:val="374151"/>
-        </w:rPr>
-        <w:t xml:space="preserve">       </w:t>
+        <w:t>Languages</w:t>
+      </w:r>
+      <w:r>
+        <w:rPr>
+          <w:rFonts w:asciiTheme="minorBidi" w:hAnsiTheme="minorBidi"/>
+          <w:b/>
+          <w:bCs/>
+          <w:color w:val="374151"/>
+        </w:rPr>
+        <w:t xml:space="preserve"> and Technologies</w:t>
+      </w:r>
+      <w:r>
+        <w:rPr>
+          <w:rFonts w:asciiTheme="minorBidi" w:hAnsiTheme="minorBidi"/>
+          <w:b/>
+          <w:bCs/>
+          <w:color w:val="374151"/>
+        </w:rPr>
+        <w:t>:</w:t>
+      </w:r>
+      <w:r>
+        <w:rPr>
+          <w:rFonts w:asciiTheme="minorBidi" w:hAnsiTheme="minorBidi"/>
+          <w:color w:val="374151"/>
+        </w:rPr>
+        <w:t xml:space="preserve"> HTML5, CSS3, JavaScript (ES6+), Node.js, </w:t>
+      </w:r>
+      <w:proofErr w:type="spellStart"/>
+      <w:r>
+        <w:rPr>
+          <w:rFonts w:asciiTheme="minorBidi" w:hAnsiTheme="minorBidi"/>
+          <w:color w:val="374151"/>
+        </w:rPr>
+        <w:t>GraphQL</w:t>
+      </w:r>
+      <w:proofErr w:type="spellEnd"/>
+      <w:r>
+        <w:rPr>
+          <w:rFonts w:asciiTheme="minorBidi" w:hAnsiTheme="minorBidi"/>
+          <w:color w:val="374151"/>
+        </w:rPr>
+        <w:t>, JSON</w:t>
+      </w:r>
+      <w:r>
+        <w:rPr>
+          <w:rFonts w:asciiTheme="minorBidi" w:hAnsiTheme="minorBidi"/>
+          <w:color w:val="374151"/>
+        </w:rPr>
+        <w:t>, Python.</w:t>
+      </w:r>
+      <w:r>
+        <w:rPr>
+          <w:rFonts w:asciiTheme="minorBidi" w:hAnsiTheme="minorBidi"/>
+          <w:color w:val="374151"/>
+        </w:rPr>
+        <w:t xml:space="preserve">                                                                                                                         </w:t>
       </w:r>
       <w:r>
         <w:rPr>

</xml_diff>

<commit_message>
docs: Update downloadable resume file
</commit_message>
<xml_diff>
--- a/public/EhsanAsh-CV.docx
+++ b/public/EhsanAsh-CV.docx
@@ -116,20 +116,20 @@
       <w:r>
         <w:rPr>
           <w:rFonts w:asciiTheme="minorBidi" w:hAnsiTheme="minorBidi"/>
+          <w:b/>
+          <w:bCs/>
           <w:sz w:val="20"/>
           <w:szCs w:val="20"/>
         </w:rPr>
-        <w:t xml:space="preserve"> ehsanashportfolio.netlify.app | </w:t>
-      </w:r>
-      <w:r>
-        <w:rPr>
-          <w:rFonts w:asciiTheme="minorBidi" w:hAnsiTheme="minorBidi"/>
-          <w:b/>
-          <w:bCs/>
+        <w:t xml:space="preserve"> </w:t>
+      </w:r>
+      <w:r>
+        <w:rPr>
+          <w:rFonts w:asciiTheme="minorBidi" w:hAnsiTheme="minorBidi"/>
           <w:sz w:val="20"/>
           <w:szCs w:val="20"/>
         </w:rPr>
-        <w:t>GitHub:</w:t>
+        <w:t xml:space="preserve">ehsan-ash.com </w:t>
       </w:r>
       <w:r>
         <w:rPr>
@@ -137,32 +137,50 @@
           <w:sz w:val="20"/>
           <w:szCs w:val="20"/>
         </w:rPr>
-        <w:t xml:space="preserve"> </w:t>
-      </w:r>
-      <w:r>
-        <w:rPr>
-          <w:rFonts w:asciiTheme="minorBidi" w:hAnsiTheme="minorBidi"/>
+        <w:t xml:space="preserve">| </w:t>
+      </w:r>
+      <w:r>
+        <w:rPr>
+          <w:rFonts w:asciiTheme="minorBidi" w:hAnsiTheme="minorBidi"/>
+          <w:b/>
+          <w:bCs/>
           <w:sz w:val="20"/>
           <w:szCs w:val="20"/>
         </w:rPr>
-        <w:t>EhsanAsh</w:t>
-      </w:r>
-    </w:p>
-    <w:p>
-      <w:pPr>
-        <w:jc w:val="center"/>
+        <w:t>GitHub:</w:t>
+      </w:r>
+      <w:r>
         <w:rPr>
           <w:rFonts w:asciiTheme="minorBidi" w:hAnsiTheme="minorBidi"/>
           <w:sz w:val="20"/>
           <w:szCs w:val="20"/>
         </w:rPr>
-      </w:pPr>
+        <w:t xml:space="preserve"> </w:t>
+      </w:r>
+      <w:r>
+        <w:rPr>
+          <w:rFonts w:asciiTheme="minorBidi" w:hAnsiTheme="minorBidi"/>
+          <w:sz w:val="20"/>
+          <w:szCs w:val="20"/>
+        </w:rPr>
+        <w:t>EhsanAsh</w:t>
+      </w:r>
     </w:p>
     <w:p>
       <w:pPr>
         <w:jc w:val="center"/>
         <w:rPr>
           <w:rFonts w:asciiTheme="minorBidi" w:hAnsiTheme="minorBidi"/>
+          <w:sz w:val="20"/>
+          <w:szCs w:val="20"/>
+        </w:rPr>
+      </w:pPr>
+    </w:p>
+    <w:p>
+      <w:pPr>
+        <w:jc w:val="center"/>
+        <w:rPr>
+          <w:rFonts w:asciiTheme="minorBidi" w:hAnsiTheme="minorBidi"/>
           <w:b/>
           <w:bCs/>
         </w:rPr>
@@ -296,7 +314,23 @@
           <w:rFonts w:asciiTheme="minorBidi" w:hAnsiTheme="minorBidi"/>
           <w:color w:val="374151"/>
         </w:rPr>
-        <w:t xml:space="preserve"> React.js, Bootstrap, Express.js, MUI, Chakra UI, WEBPACK, Work-box, Vite-PWA, NPM, React Router, jQuery, Apollo Client, and Server.</w:t>
+        <w:t xml:space="preserve"> React.js, Bootstrap, Express.js, MUI, Chakra UI, WEBPACK, </w:t>
+      </w:r>
+      <w:proofErr w:type="gramStart"/>
+      <w:r>
+        <w:rPr>
+          <w:rFonts w:asciiTheme="minorBidi" w:hAnsiTheme="minorBidi"/>
+          <w:color w:val="374151"/>
+        </w:rPr>
+        <w:t>Work-box</w:t>
+      </w:r>
+      <w:proofErr w:type="gramEnd"/>
+      <w:r>
+        <w:rPr>
+          <w:rFonts w:asciiTheme="minorBidi" w:hAnsiTheme="minorBidi"/>
+          <w:color w:val="374151"/>
+        </w:rPr>
+        <w:t>, Vite-PWA, NPM, React Router, jQuery, Apollo Client, and Server.</w:t>
       </w:r>
       <w:r>
         <w:rPr>
@@ -365,7 +399,14 @@
           <w:rFonts w:asciiTheme="minorBidi" w:hAnsiTheme="minorBidi"/>
           <w:color w:val="374151"/>
         </w:rPr>
-        <w:t xml:space="preserve"> Git version control, RESTful APIs, OOP, MERN stack, PWA architecture, Agile Software Development.</w:t>
+        <w:t xml:space="preserve"> Git version control, RESTful APIs, OOP, MERN stack, PWA architecture, Agile Software Development</w:t>
+      </w:r>
+      <w:r>
+        <w:rPr>
+          <w:rFonts w:asciiTheme="minorBidi" w:hAnsiTheme="minorBidi"/>
+          <w:color w:val="374151"/>
+        </w:rPr>
+        <w:t>, React State Management.</w:t>
       </w:r>
     </w:p>
     <w:p>
@@ -439,7 +480,7 @@
         <w:rPr>
           <w:rFonts w:asciiTheme="minorBidi" w:hAnsiTheme="minorBidi"/>
         </w:rPr>
-        <w:t>adstrees.onrender.com</w:t>
+        <w:t>adstrees.com</w:t>
       </w:r>
     </w:p>
     <w:p>

</xml_diff>